<commit_message>
Update Narrative Visualization of Age of Countries Using HTML and JavaScript.docx
</commit_message>
<xml_diff>
--- a/Narrative Visualization of Age of Countries Using HTML and JavaScript.docx
+++ b/Narrative Visualization of Age of Countries Using HTML and JavaScript.docx
@@ -125,6 +125,15 @@
     <w:p>
       <w:pPr>
         <w:pStyle w:val="ListParagraph"/>
+        <w:rPr>
+          <w:sz w:val="24"/>
+          <w:szCs w:val="24"/>
+        </w:rPr>
+      </w:pPr>
+    </w:p>
+    <w:p>
+      <w:pPr>
+        <w:pStyle w:val="ListParagraph"/>
         <w:numPr>
           <w:ilvl w:val="0"/>
           <w:numId w:val="1"/>
@@ -175,67 +184,144 @@
           <w:sz w:val="24"/>
           <w:szCs w:val="24"/>
         </w:rPr>
-        <w:t>“Martini” structure with three charts that all exhibit in interactive</w:t>
-      </w:r>
-      <w:r>
-        <w:rPr>
-          <w:sz w:val="24"/>
-          <w:szCs w:val="24"/>
-        </w:rPr>
-        <w:t xml:space="preserve"> manner</w:t>
-      </w:r>
-      <w:r>
-        <w:rPr>
-          <w:sz w:val="24"/>
-          <w:szCs w:val="24"/>
-        </w:rPr>
-        <w:t>, but only the last chart renders the viewer the “drill-down” opportunities to go through different states of the data</w:t>
-      </w:r>
-      <w:r>
-        <w:rPr>
-          <w:sz w:val="24"/>
-          <w:szCs w:val="24"/>
-        </w:rPr>
-        <w:t xml:space="preserve">. </w:t>
-      </w:r>
-    </w:p>
-    <w:p>
-      <w:pPr>
-        <w:pStyle w:val="ListParagraph"/>
-        <w:rPr>
-          <w:sz w:val="24"/>
-          <w:szCs w:val="24"/>
-        </w:rPr>
-      </w:pPr>
-    </w:p>
-    <w:p>
-      <w:pPr>
-        <w:pStyle w:val="ListParagraph"/>
-        <w:rPr>
-          <w:sz w:val="24"/>
-          <w:szCs w:val="24"/>
-        </w:rPr>
-      </w:pPr>
-      <w:r>
-        <w:rPr>
-          <w:sz w:val="24"/>
-          <w:szCs w:val="24"/>
-        </w:rPr>
-        <w:t xml:space="preserve">It started with an overview of the topic by a </w:t>
-      </w:r>
-      <w:r>
-        <w:rPr>
-          <w:sz w:val="24"/>
-          <w:szCs w:val="24"/>
-        </w:rPr>
-        <w:t xml:space="preserve">choropleth-map </w:t>
-      </w:r>
-      <w:r>
-        <w:rPr>
-          <w:sz w:val="24"/>
-          <w:szCs w:val="24"/>
-        </w:rPr>
-        <w:t xml:space="preserve">of median-age of all countries, then directed audience to two different plots, a scatter-plot and a bar-chart, which revealed the driven factors behind the color pattern </w:t>
+        <w:t xml:space="preserve">“Martini” structure with three </w:t>
+      </w:r>
+      <w:r>
+        <w:rPr>
+          <w:sz w:val="24"/>
+          <w:szCs w:val="24"/>
+        </w:rPr>
+        <w:t xml:space="preserve">interactive </w:t>
+      </w:r>
+      <w:r>
+        <w:rPr>
+          <w:sz w:val="24"/>
+          <w:szCs w:val="24"/>
+        </w:rPr>
+        <w:t xml:space="preserve">charts that </w:t>
+      </w:r>
+      <w:r>
+        <w:rPr>
+          <w:sz w:val="24"/>
+          <w:szCs w:val="24"/>
+        </w:rPr>
+        <w:t>direct the reader from an overview of median age distribution around the world to more details behind it. However, since</w:t>
+      </w:r>
+      <w:r>
+        <w:rPr>
+          <w:sz w:val="24"/>
+          <w:szCs w:val="24"/>
+        </w:rPr>
+        <w:t xml:space="preserve"> only the last chart renders the viewer the </w:t>
+      </w:r>
+      <w:r>
+        <w:rPr>
+          <w:sz w:val="24"/>
+          <w:szCs w:val="24"/>
+        </w:rPr>
+        <w:t xml:space="preserve">more explorative </w:t>
+      </w:r>
+      <w:r>
+        <w:rPr>
+          <w:sz w:val="24"/>
+          <w:szCs w:val="24"/>
+        </w:rPr>
+        <w:t xml:space="preserve">opportunities to </w:t>
+      </w:r>
+      <w:r>
+        <w:rPr>
+          <w:sz w:val="24"/>
+          <w:szCs w:val="24"/>
+        </w:rPr>
+        <w:t>change</w:t>
+      </w:r>
+      <w:r>
+        <w:rPr>
+          <w:sz w:val="24"/>
+          <w:szCs w:val="24"/>
+        </w:rPr>
+        <w:t xml:space="preserve"> </w:t>
+      </w:r>
+      <w:r>
+        <w:rPr>
+          <w:sz w:val="24"/>
+          <w:szCs w:val="24"/>
+        </w:rPr>
+        <w:t>the</w:t>
+      </w:r>
+      <w:r>
+        <w:rPr>
+          <w:sz w:val="24"/>
+          <w:szCs w:val="24"/>
+        </w:rPr>
+        <w:t xml:space="preserve"> states of the data</w:t>
+      </w:r>
+      <w:r>
+        <w:rPr>
+          <w:sz w:val="24"/>
+          <w:szCs w:val="24"/>
+        </w:rPr>
+        <w:t>, it is not a “drill-down” design for the entire structure.</w:t>
+      </w:r>
+      <w:r>
+        <w:rPr>
+          <w:sz w:val="24"/>
+          <w:szCs w:val="24"/>
+        </w:rPr>
+        <w:t xml:space="preserve"> </w:t>
+      </w:r>
+      <w:r>
+        <w:rPr>
+          <w:sz w:val="24"/>
+          <w:szCs w:val="24"/>
+        </w:rPr>
+        <w:t>All content was built using only HTML and the basic “D3js” script.</w:t>
+      </w:r>
+    </w:p>
+    <w:p>
+      <w:pPr>
+        <w:pStyle w:val="ListParagraph"/>
+        <w:rPr>
+          <w:sz w:val="24"/>
+          <w:szCs w:val="24"/>
+        </w:rPr>
+      </w:pPr>
+    </w:p>
+    <w:p>
+      <w:pPr>
+        <w:pStyle w:val="ListParagraph"/>
+        <w:rPr>
+          <w:sz w:val="24"/>
+          <w:szCs w:val="24"/>
+        </w:rPr>
+      </w:pPr>
+      <w:r>
+        <w:rPr>
+          <w:sz w:val="24"/>
+          <w:szCs w:val="24"/>
+        </w:rPr>
+        <w:t>The webpage starts</w:t>
+      </w:r>
+      <w:r>
+        <w:rPr>
+          <w:sz w:val="24"/>
+          <w:szCs w:val="24"/>
+        </w:rPr>
+        <w:t xml:space="preserve"> with a choropleth-map of median-age </w:t>
+      </w:r>
+      <w:r>
+        <w:rPr>
+          <w:sz w:val="24"/>
+          <w:szCs w:val="24"/>
+        </w:rPr>
+        <w:t>around the world</w:t>
+      </w:r>
+      <w:r>
+        <w:rPr>
+          <w:sz w:val="24"/>
+          <w:szCs w:val="24"/>
+        </w:rPr>
+        <w:t xml:space="preserve">, then directed audience to two different plots, a scatter-plot and a bar-chart, which revealed the driven factors behind the color pattern </w:t>
       </w:r>
       <w:r>
         <w:rPr>
@@ -475,7 +561,15 @@
           <w:sz w:val="24"/>
           <w:szCs w:val="24"/>
         </w:rPr>
-        <w:t xml:space="preserve">he circles that represent values of individual countries are grouped by geographic regions (i.e. Europe, Africa) and coded into different colors. However, the country names are not labeled next to circles for the cleanness of the plot. </w:t>
+        <w:t xml:space="preserve">he circles that represent values of individual countries are grouped by geographic regions (i.e. Europe, Africa) and coded into different colors. However, the country </w:t>
+      </w:r>
+      <w:r>
+        <w:rPr>
+          <w:sz w:val="24"/>
+          <w:szCs w:val="24"/>
+        </w:rPr>
+        <w:lastRenderedPageBreak/>
+        <w:t xml:space="preserve">names are not labeled next to circles for the cleanness of the plot. </w:t>
       </w:r>
       <w:r>
         <w:rPr>
@@ -531,15 +625,49 @@
           <w:sz w:val="24"/>
           <w:szCs w:val="24"/>
         </w:rPr>
-        <w:t xml:space="preserve"> the viewer to brush a square area of the circles. The selected circles are immediately highlighted by bolder but the same color (higher opacity) and a table with country name, region </w:t>
-      </w:r>
-      <w:r>
-        <w:rPr>
-          <w:sz w:val="24"/>
-          <w:szCs w:val="24"/>
-        </w:rPr>
-        <w:lastRenderedPageBreak/>
-        <w:t xml:space="preserve">name (with same color code of the legend) and median age </w:t>
+        <w:t xml:space="preserve"> the viewer to brush a square area of the circles. The selected circles are immediately highlighted by </w:t>
+      </w:r>
+      <w:r>
+        <w:rPr>
+          <w:sz w:val="24"/>
+          <w:szCs w:val="24"/>
+        </w:rPr>
+        <w:t>bolder</w:t>
+      </w:r>
+      <w:r>
+        <w:rPr>
+          <w:sz w:val="24"/>
+          <w:szCs w:val="24"/>
+        </w:rPr>
+        <w:t xml:space="preserve"> but the same color (higher opacity)</w:t>
+      </w:r>
+      <w:r>
+        <w:rPr>
+          <w:sz w:val="24"/>
+          <w:szCs w:val="24"/>
+        </w:rPr>
+        <w:t>,</w:t>
+      </w:r>
+      <w:r>
+        <w:rPr>
+          <w:sz w:val="24"/>
+          <w:szCs w:val="24"/>
+        </w:rPr>
+        <w:t xml:space="preserve"> and a table with country name, region name (with </w:t>
+      </w:r>
+      <w:r>
+        <w:rPr>
+          <w:sz w:val="24"/>
+          <w:szCs w:val="24"/>
+        </w:rPr>
+        <w:t xml:space="preserve">the </w:t>
+      </w:r>
+      <w:r>
+        <w:rPr>
+          <w:sz w:val="24"/>
+          <w:szCs w:val="24"/>
+        </w:rPr>
+        <w:t xml:space="preserve">same color code of the legend) and median age </w:t>
       </w:r>
       <w:r>
         <w:rPr>
@@ -593,7 +721,14 @@
           <w:sz w:val="24"/>
           <w:szCs w:val="24"/>
         </w:rPr>
-        <w:t xml:space="preserve">As a whole story, an extra link between the three interactive charts was built through the bookmark right below the paragraph of each section.  The viewer can jump between each section without scroll the page to view the content of each section. </w:t>
+        <w:t xml:space="preserve">A </w:t>
+      </w:r>
+      <w:r>
+        <w:rPr>
+          <w:sz w:val="24"/>
+          <w:szCs w:val="24"/>
+        </w:rPr>
+        <w:t xml:space="preserve">link between the three interactive charts was built through the bookmark right below the paragraph of each section.  The viewer can jump between each section without scroll the page to view the content of each section. </w:t>
       </w:r>
     </w:p>
     <w:p>
@@ -706,39 +841,88 @@
           <w:sz w:val="24"/>
           <w:szCs w:val="24"/>
         </w:rPr>
-        <w:t xml:space="preserve"> bar chart was built on the piece of conclusion drawn from the previous charts and revealed more details about the data. </w:t>
-      </w:r>
-    </w:p>
-    <w:p>
-      <w:pPr>
-        <w:pStyle w:val="ListParagraph"/>
-        <w:rPr>
-          <w:sz w:val="24"/>
-          <w:szCs w:val="24"/>
-        </w:rPr>
-      </w:pPr>
-    </w:p>
-    <w:p>
-      <w:pPr>
-        <w:pStyle w:val="ListParagraph"/>
-        <w:rPr>
-          <w:sz w:val="24"/>
-          <w:szCs w:val="24"/>
-        </w:rPr>
-      </w:pPr>
-      <w:r>
-        <w:rPr>
-          <w:sz w:val="24"/>
-          <w:szCs w:val="24"/>
-        </w:rPr>
-        <w:t xml:space="preserve">For the final bar chart, there are four scenes, and each shows the age structure of a chosen income economy. The scenes are ordered by economy income from low to high in the drop-down </w:t>
-      </w:r>
-      <w:r>
-        <w:rPr>
-          <w:sz w:val="24"/>
-          <w:szCs w:val="24"/>
-        </w:rPr>
-        <w:t>menu,</w:t>
+        <w:t xml:space="preserve"> bar chart was built on </w:t>
+      </w:r>
+      <w:r>
+        <w:rPr>
+          <w:sz w:val="24"/>
+          <w:szCs w:val="24"/>
+        </w:rPr>
+        <w:t>the</w:t>
+      </w:r>
+      <w:r>
+        <w:rPr>
+          <w:sz w:val="24"/>
+          <w:szCs w:val="24"/>
+        </w:rPr>
+        <w:t xml:space="preserve"> conclusion drawn from the previous charts and revealed more details about the data. </w:t>
+      </w:r>
+    </w:p>
+    <w:p>
+      <w:pPr>
+        <w:pStyle w:val="ListParagraph"/>
+        <w:rPr>
+          <w:sz w:val="24"/>
+          <w:szCs w:val="24"/>
+        </w:rPr>
+      </w:pPr>
+    </w:p>
+    <w:p>
+      <w:pPr>
+        <w:pStyle w:val="ListParagraph"/>
+        <w:rPr>
+          <w:sz w:val="24"/>
+          <w:szCs w:val="24"/>
+        </w:rPr>
+      </w:pPr>
+      <w:r>
+        <w:rPr>
+          <w:sz w:val="24"/>
+          <w:szCs w:val="24"/>
+        </w:rPr>
+        <w:t xml:space="preserve">For the final bar chart, there are four scenes, and each shows the age structure of a chosen income economy. </w:t>
+      </w:r>
+      <w:r>
+        <w:rPr>
+          <w:sz w:val="24"/>
+          <w:szCs w:val="24"/>
+        </w:rPr>
+        <w:t>In the drop-down menu, t</w:t>
+      </w:r>
+      <w:r>
+        <w:rPr>
+          <w:sz w:val="24"/>
+          <w:szCs w:val="24"/>
+        </w:rPr>
+        <w:t xml:space="preserve">he scenes are ordered by economy income from </w:t>
+      </w:r>
+      <w:r>
+        <w:rPr>
+          <w:sz w:val="24"/>
+          <w:szCs w:val="24"/>
+        </w:rPr>
+        <w:t xml:space="preserve">high </w:t>
+      </w:r>
+      <w:r>
+        <w:rPr>
+          <w:sz w:val="24"/>
+          <w:szCs w:val="24"/>
+        </w:rPr>
+        <w:t xml:space="preserve">to </w:t>
+      </w:r>
+      <w:r>
+        <w:rPr>
+          <w:sz w:val="24"/>
+          <w:szCs w:val="24"/>
+        </w:rPr>
+        <w:t>low</w:t>
+      </w:r>
+      <w:r>
+        <w:rPr>
+          <w:sz w:val="24"/>
+          <w:szCs w:val="24"/>
+        </w:rPr>
+        <w:t>,</w:t>
       </w:r>
       <w:r>
         <w:rPr>
@@ -794,7 +978,35 @@
           <w:sz w:val="24"/>
           <w:szCs w:val="24"/>
         </w:rPr>
-        <w:t xml:space="preserve">Tooltips are the annotation method used for this visualization and are placed below the chart to avoid the busy looking of my chart. They are used for showing detailed information that are not obvious or not able to display in a concise format </w:t>
+        <w:t>Tooltips are the annotation method used for this visualization and are placed</w:t>
+      </w:r>
+      <w:r>
+        <w:rPr>
+          <w:sz w:val="24"/>
+          <w:szCs w:val="24"/>
+        </w:rPr>
+        <w:t xml:space="preserve"> either</w:t>
+      </w:r>
+      <w:r>
+        <w:rPr>
+          <w:sz w:val="24"/>
+          <w:szCs w:val="24"/>
+        </w:rPr>
+        <w:t xml:space="preserve"> below the chart </w:t>
+      </w:r>
+      <w:r>
+        <w:rPr>
+          <w:sz w:val="24"/>
+          <w:szCs w:val="24"/>
+        </w:rPr>
+        <w:t>(the choropleth map, the scatter plot) or right next to the mouse cursor (the bar-chart)</w:t>
+      </w:r>
+      <w:r>
+        <w:rPr>
+          <w:sz w:val="24"/>
+          <w:szCs w:val="24"/>
+        </w:rPr>
+        <w:t xml:space="preserve">. They are used for showing detailed information that are not obvious or not able to display in a concise format </w:t>
       </w:r>
       <w:r>
         <w:rPr>
@@ -808,7 +1020,49 @@
           <w:sz w:val="24"/>
           <w:szCs w:val="24"/>
         </w:rPr>
-        <w:t xml:space="preserve"> They change upon the associated mouse move event, either through hovering around or brushing.</w:t>
+        <w:t xml:space="preserve"> They change upon the associated mouse event, </w:t>
+      </w:r>
+      <w:r>
+        <w:rPr>
+          <w:sz w:val="24"/>
+          <w:szCs w:val="24"/>
+        </w:rPr>
+        <w:t>such as</w:t>
+      </w:r>
+      <w:r>
+        <w:rPr>
+          <w:sz w:val="24"/>
+          <w:szCs w:val="24"/>
+        </w:rPr>
+        <w:t xml:space="preserve"> </w:t>
+      </w:r>
+      <w:r>
+        <w:rPr>
+          <w:sz w:val="24"/>
+          <w:szCs w:val="24"/>
+        </w:rPr>
+        <w:t>mouse-over</w:t>
+      </w:r>
+      <w:r>
+        <w:rPr>
+          <w:sz w:val="24"/>
+          <w:szCs w:val="24"/>
+        </w:rPr>
+        <w:t xml:space="preserve"> </w:t>
+      </w:r>
+      <w:r>
+        <w:rPr>
+          <w:sz w:val="24"/>
+          <w:szCs w:val="24"/>
+        </w:rPr>
+        <w:t>and</w:t>
+      </w:r>
+      <w:r>
+        <w:rPr>
+          <w:sz w:val="24"/>
+          <w:szCs w:val="24"/>
+        </w:rPr>
+        <w:t xml:space="preserve"> brushing.</w:t>
       </w:r>
     </w:p>
     <w:p>
@@ -864,31 +1118,46 @@
           <w:sz w:val="24"/>
           <w:szCs w:val="24"/>
         </w:rPr>
-        <w:t xml:space="preserve">the final bar-chart for transition between scenes is one of the data dimensions, the type of income economy. Within each scene, the parameters that determine the look of the bar chart (the position and the height) are the other data dimension (the age group) and the data measure (value), respectively. </w:t>
-      </w:r>
-    </w:p>
-    <w:p>
-      <w:pPr>
-        <w:pStyle w:val="ListParagraph"/>
-        <w:rPr>
-          <w:sz w:val="24"/>
-          <w:szCs w:val="24"/>
-        </w:rPr>
-      </w:pPr>
-    </w:p>
-    <w:p>
-      <w:pPr>
-        <w:pStyle w:val="ListParagraph"/>
-        <w:rPr>
-          <w:sz w:val="24"/>
-          <w:szCs w:val="24"/>
-        </w:rPr>
-      </w:pPr>
-      <w:r>
-        <w:rPr>
-          <w:sz w:val="24"/>
-          <w:szCs w:val="24"/>
-        </w:rPr>
+        <w:t>the final bar-chart for transition between scenes is one of the data dimensions, the type of income economy. Within each scene, the parameters that determine the look of the bar chart (the position and the height) are the other data dimension (the age group) and the data measure (</w:t>
+      </w:r>
+      <w:r>
+        <w:rPr>
+          <w:sz w:val="24"/>
+          <w:szCs w:val="24"/>
+        </w:rPr>
+        <w:t>the percentage of the age group in population</w:t>
+      </w:r>
+      <w:r>
+        <w:rPr>
+          <w:sz w:val="24"/>
+          <w:szCs w:val="24"/>
+        </w:rPr>
+        <w:t xml:space="preserve">), respectively. </w:t>
+      </w:r>
+    </w:p>
+    <w:p>
+      <w:pPr>
+        <w:pStyle w:val="ListParagraph"/>
+        <w:rPr>
+          <w:sz w:val="24"/>
+          <w:szCs w:val="24"/>
+        </w:rPr>
+      </w:pPr>
+    </w:p>
+    <w:p>
+      <w:pPr>
+        <w:pStyle w:val="ListParagraph"/>
+        <w:rPr>
+          <w:sz w:val="24"/>
+          <w:szCs w:val="24"/>
+        </w:rPr>
+      </w:pPr>
+      <w:r>
+        <w:rPr>
+          <w:sz w:val="24"/>
+          <w:szCs w:val="24"/>
+        </w:rPr>
+        <w:lastRenderedPageBreak/>
         <w:t xml:space="preserve">When </w:t>
       </w:r>
       <w:r>
@@ -943,7 +1212,6 @@
           <w:sz w:val="24"/>
           <w:szCs w:val="24"/>
         </w:rPr>
-        <w:lastRenderedPageBreak/>
         <w:t>Trig</w:t>
       </w:r>
       <w:r>
@@ -973,7 +1241,13 @@
         <w:t xml:space="preserve">The triggers for the final slide show of bar chart is the </w:t>
       </w:r>
       <w:r>
-        <w:t>connection between parameters of transition. When the economy type changes the bar height values change from previous state to the current state. Such a change was provided to the viewer as the drop-down menu and can go any order or direction the viewer intends to.</w:t>
+        <w:t>connection between parameters of transition. When the economy type changes the bar height values change from previous state to the current state</w:t>
+      </w:r>
+      <w:r>
+        <w:t>, while the positions of the bars remain the same (same four age groups for all states).</w:t>
+      </w:r>
+      <w:r>
+        <w:t xml:space="preserve"> Such a change was provided to the viewer as the drop-down menu and can go any order or direction the viewer intends to.</w:t>
       </w:r>
     </w:p>
     <w:sectPr>
@@ -984,6 +1258,56 @@
     </w:sectPr>
   </w:body>
 </w:document>
+</file>
+
+<file path=word/endnotes.xml><?xml version="1.0" encoding="utf-8"?>
+<w:endnotes xmlns:wpc="http://schemas.microsoft.com/office/word/2010/wordprocessingCanvas" xmlns:cx="http://schemas.microsoft.com/office/drawing/2014/chartex" xmlns:cx1="http://schemas.microsoft.com/office/drawing/2015/9/8/chartex" xmlns:cx2="http://schemas.microsoft.com/office/drawing/2015/10/21/chartex" xmlns:cx3="http://schemas.microsoft.com/office/drawing/2016/5/9/chartex" xmlns:cx4="http://schemas.microsoft.com/office/drawing/2016/5/10/chartex" xmlns:cx5="http://schemas.microsoft.com/office/drawing/2016/5/11/chartex" xmlns:cx6="http://schemas.microsoft.com/office/drawing/2016/5/12/chartex" xmlns:cx7="http://schemas.microsoft.com/office/drawing/2016/5/13/chartex" xmlns:cx8="http://schemas.microsoft.com/office/drawing/2016/5/14/chartex" xmlns:mc="http://schemas.openxmlformats.org/markup-compatibility/2006" xmlns:aink="http://schemas.microsoft.com/office/drawing/2016/ink" xmlns:am3d="http://schemas.microsoft.com/office/drawing/2017/model3d" xmlns:o="urn:schemas-microsoft-com:office:office" xmlns:r="http://schemas.openxmlformats.org/officeDocument/2006/relationships" xmlns:m="http://schemas.openxmlformats.org/officeDocument/2006/math" xmlns:v="urn:schemas-microsoft-com:vml" xmlns:wp14="http://schemas.microsoft.com/office/word/2010/wordprocessingDrawing" xmlns:wp="http://schemas.openxmlformats.org/drawingml/2006/wordprocessingDrawing" xmlns:w10="urn:schemas-microsoft-com:office:word" xmlns:w="http://schemas.openxmlformats.org/wordprocessingml/2006/main" xmlns:w14="http://schemas.microsoft.com/office/word/2010/wordml" xmlns:w15="http://schemas.microsoft.com/office/word/2012/wordml" xmlns:w16cex="http://schemas.microsoft.com/office/word/2018/wordml/cex" xmlns:w16cid="http://schemas.microsoft.com/office/word/2016/wordml/cid" xmlns:w16="http://schemas.microsoft.com/office/word/2018/wordml" xmlns:w16se="http://schemas.microsoft.com/office/word/2015/wordml/symex" xmlns:wpg="http://schemas.microsoft.com/office/word/2010/wordprocessingGroup" xmlns:wpi="http://schemas.microsoft.com/office/word/2010/wordprocessingInk" xmlns:wne="http://schemas.microsoft.com/office/word/2006/wordml" xmlns:wps="http://schemas.microsoft.com/office/word/2010/wordprocessingShape" mc:Ignorable="w14 w15 w16se w16cid w16 w16cex wp14">
+  <w:endnote w:type="separator" w:id="-1">
+    <w:p>
+      <w:pPr>
+        <w:spacing w:after="0" w:line="240" w:lineRule="auto"/>
+      </w:pPr>
+      <w:r>
+        <w:separator/>
+      </w:r>
+    </w:p>
+  </w:endnote>
+  <w:endnote w:type="continuationSeparator" w:id="0">
+    <w:p>
+      <w:pPr>
+        <w:spacing w:after="0" w:line="240" w:lineRule="auto"/>
+      </w:pPr>
+      <w:r>
+        <w:continuationSeparator/>
+      </w:r>
+    </w:p>
+  </w:endnote>
+</w:endnotes>
+</file>
+
+<file path=word/footnotes.xml><?xml version="1.0" encoding="utf-8"?>
+<w:footnotes xmlns:wpc="http://schemas.microsoft.com/office/word/2010/wordprocessingCanvas" xmlns:cx="http://schemas.microsoft.com/office/drawing/2014/chartex" xmlns:cx1="http://schemas.microsoft.com/office/drawing/2015/9/8/chartex" xmlns:cx2="http://schemas.microsoft.com/office/drawing/2015/10/21/chartex" xmlns:cx3="http://schemas.microsoft.com/office/drawing/2016/5/9/chartex" xmlns:cx4="http://schemas.microsoft.com/office/drawing/2016/5/10/chartex" xmlns:cx5="http://schemas.microsoft.com/office/drawing/2016/5/11/chartex" xmlns:cx6="http://schemas.microsoft.com/office/drawing/2016/5/12/chartex" xmlns:cx7="http://schemas.microsoft.com/office/drawing/2016/5/13/chartex" xmlns:cx8="http://schemas.microsoft.com/office/drawing/2016/5/14/chartex" xmlns:mc="http://schemas.openxmlformats.org/markup-compatibility/2006" xmlns:aink="http://schemas.microsoft.com/office/drawing/2016/ink" xmlns:am3d="http://schemas.microsoft.com/office/drawing/2017/model3d" xmlns:o="urn:schemas-microsoft-com:office:office" xmlns:r="http://schemas.openxmlformats.org/officeDocument/2006/relationships" xmlns:m="http://schemas.openxmlformats.org/officeDocument/2006/math" xmlns:v="urn:schemas-microsoft-com:vml" xmlns:wp14="http://schemas.microsoft.com/office/word/2010/wordprocessingDrawing" xmlns:wp="http://schemas.openxmlformats.org/drawingml/2006/wordprocessingDrawing" xmlns:w10="urn:schemas-microsoft-com:office:word" xmlns:w="http://schemas.openxmlformats.org/wordprocessingml/2006/main" xmlns:w14="http://schemas.microsoft.com/office/word/2010/wordml" xmlns:w15="http://schemas.microsoft.com/office/word/2012/wordml" xmlns:w16cex="http://schemas.microsoft.com/office/word/2018/wordml/cex" xmlns:w16cid="http://schemas.microsoft.com/office/word/2016/wordml/cid" xmlns:w16="http://schemas.microsoft.com/office/word/2018/wordml" xmlns:w16se="http://schemas.microsoft.com/office/word/2015/wordml/symex" xmlns:wpg="http://schemas.microsoft.com/office/word/2010/wordprocessingGroup" xmlns:wpi="http://schemas.microsoft.com/office/word/2010/wordprocessingInk" xmlns:wne="http://schemas.microsoft.com/office/word/2006/wordml" xmlns:wps="http://schemas.microsoft.com/office/word/2010/wordprocessingShape" mc:Ignorable="w14 w15 w16se w16cid w16 w16cex wp14">
+  <w:footnote w:type="separator" w:id="-1">
+    <w:p>
+      <w:pPr>
+        <w:spacing w:after="0" w:line="240" w:lineRule="auto"/>
+      </w:pPr>
+      <w:r>
+        <w:separator/>
+      </w:r>
+    </w:p>
+  </w:footnote>
+  <w:footnote w:type="continuationSeparator" w:id="0">
+    <w:p>
+      <w:pPr>
+        <w:spacing w:after="0" w:line="240" w:lineRule="auto"/>
+      </w:pPr>
+      <w:r>
+        <w:continuationSeparator/>
+      </w:r>
+    </w:p>
+  </w:footnote>
+</w:footnotes>
 </file>
 
 <file path=word/numbering.xml><?xml version="1.0" encoding="utf-8"?>
@@ -1570,6 +1894,50 @@
       <w:contextualSpacing/>
     </w:pPr>
   </w:style>
+  <w:style w:type="paragraph" w:styleId="Header">
+    <w:name w:val="header"/>
+    <w:basedOn w:val="Normal"/>
+    <w:link w:val="HeaderChar"/>
+    <w:uiPriority w:val="99"/>
+    <w:unhideWhenUsed/>
+    <w:rsid w:val="0016529F"/>
+    <w:pPr>
+      <w:tabs>
+        <w:tab w:val="center" w:pos="4680"/>
+        <w:tab w:val="right" w:pos="9360"/>
+      </w:tabs>
+      <w:spacing w:after="0" w:line="240" w:lineRule="auto"/>
+    </w:pPr>
+  </w:style>
+  <w:style w:type="character" w:customStyle="1" w:styleId="HeaderChar">
+    <w:name w:val="Header Char"/>
+    <w:basedOn w:val="DefaultParagraphFont"/>
+    <w:link w:val="Header"/>
+    <w:uiPriority w:val="99"/>
+    <w:rsid w:val="0016529F"/>
+  </w:style>
+  <w:style w:type="paragraph" w:styleId="Footer">
+    <w:name w:val="footer"/>
+    <w:basedOn w:val="Normal"/>
+    <w:link w:val="FooterChar"/>
+    <w:uiPriority w:val="99"/>
+    <w:unhideWhenUsed/>
+    <w:rsid w:val="0016529F"/>
+    <w:pPr>
+      <w:tabs>
+        <w:tab w:val="center" w:pos="4680"/>
+        <w:tab w:val="right" w:pos="9360"/>
+      </w:tabs>
+      <w:spacing w:after="0" w:line="240" w:lineRule="auto"/>
+    </w:pPr>
+  </w:style>
+  <w:style w:type="character" w:customStyle="1" w:styleId="FooterChar">
+    <w:name w:val="Footer Char"/>
+    <w:basedOn w:val="DefaultParagraphFont"/>
+    <w:link w:val="Footer"/>
+    <w:uiPriority w:val="99"/>
+    <w:rsid w:val="0016529F"/>
+  </w:style>
 </w:styles>
 </file>
 

</xml_diff>